<commit_message>
Finish 7.3 Theorem 6
</commit_message>
<xml_diff>
--- a/math/Linear_Algebra_Application_5ed/C7_Symmetric_Matrix_Quadratic_Form.docx
+++ b/math/Linear_Algebra_Application_5ed/C7_Symmetric_Matrix_Quadratic_Form.docx
@@ -5066,9 +5066,6 @@
         </w:numPr>
         <w:spacing w:before="156" w:after="156"/>
         <w:ind w:firstLineChars="0"/>
-        <w:rPr>
-          <w:rFonts w:hint="eastAsia"/>
-        </w:rPr>
       </w:pPr>
       <w:r>
         <w:t>indefinite</w:t>
@@ -5168,7 +5165,6 @@
         <w:pStyle w:val="a7"/>
         <w:spacing w:before="156" w:after="156"/>
         <w:rPr>
-          <w:rFonts w:hint="eastAsia"/>
           <w:b/>
           <w:color w:val="00B050"/>
         </w:rPr>
@@ -5186,9 +5182,6 @@
       <w:pPr>
         <w:pStyle w:val="a7"/>
         <w:spacing w:before="156" w:after="156"/>
-        <w:rPr>
-          <w:rFonts w:hint="eastAsia"/>
-        </w:rPr>
       </w:pPr>
       <w:r>
         <w:t xml:space="preserve">Let </w:t>
@@ -5267,9 +5260,6 @@
           <w:numId w:val="9"/>
         </w:numPr>
         <w:spacing w:before="156" w:after="156"/>
-        <w:rPr>
-          <w:rFonts w:hint="eastAsia"/>
-        </w:rPr>
       </w:pPr>
       <w:r>
         <w:t xml:space="preserve">positive definite if and only if the eigenvalues of </w:t>
@@ -5297,9 +5287,6 @@
           <w:numId w:val="9"/>
         </w:numPr>
         <w:spacing w:before="156" w:after="156"/>
-        <w:rPr>
-          <w:rFonts w:hint="eastAsia"/>
-        </w:rPr>
       </w:pPr>
       <w:r>
         <w:t xml:space="preserve">negative definite if and only if the eigenvalues of </w:t>
@@ -5349,9 +5336,6 @@
     <w:p>
       <w:pPr>
         <w:spacing w:before="156" w:after="156"/>
-        <w:rPr>
-          <w:rFonts w:hint="eastAsia"/>
-        </w:rPr>
       </w:pPr>
       <w:r>
         <w:rPr>
@@ -5359,8 +5343,6 @@
         </w:rPr>
         <w:t>用主轴定理来证明。</w:t>
       </w:r>
-      <w:bookmarkStart w:id="0" w:name="_GoBack"/>
-      <w:bookmarkEnd w:id="0"/>
     </w:p>
     <w:p>
       <w:pPr>
@@ -5374,6 +5356,1394 @@
       <w:r>
         <w:t>Constrained Optimization</w:t>
       </w:r>
+    </w:p>
+    <w:p>
+      <w:pPr>
+        <w:spacing w:before="156" w:after="156"/>
+      </w:pPr>
+      <w:r>
+        <w:rPr>
+          <w:rFonts w:hint="eastAsia"/>
+        </w:rPr>
+        <w:t>问题背景:</w:t>
+      </w:r>
+      <w:r>
+        <w:t xml:space="preserve"> </w:t>
+      </w:r>
+      <w:r>
+        <w:rPr>
+          <w:rFonts w:hint="eastAsia"/>
+        </w:rPr>
+        <w:t>有时候需要寻找二次型</w:t>
+      </w:r>
+      <m:oMath>
+        <m:r>
+          <w:rPr>
+            <w:rFonts w:ascii="Cambria Math" w:hAnsi="Cambria Math"/>
+          </w:rPr>
+          <m:t>Q</m:t>
+        </m:r>
+        <m:d>
+          <m:dPr>
+            <m:ctrlPr>
+              <w:rPr>
+                <w:rFonts w:ascii="Cambria Math" w:hAnsi="Cambria Math"/>
+                <w:i/>
+              </w:rPr>
+            </m:ctrlPr>
+          </m:dPr>
+          <m:e>
+            <m:r>
+              <w:rPr>
+                <w:rFonts w:ascii="Cambria Math" w:hAnsi="Cambria Math"/>
+              </w:rPr>
+              <m:t>x</m:t>
+            </m:r>
+          </m:e>
+        </m:d>
+      </m:oMath>
+      <w:r>
+        <w:rPr>
+          <w:rFonts w:hint="eastAsia"/>
+        </w:rPr>
+        <w:t>在一些区间内的最大值或最小值.</w:t>
+      </w:r>
+      <w:r>
+        <w:t xml:space="preserve"> </w:t>
+      </w:r>
+      <w:r>
+        <w:rPr>
+          <w:rFonts w:hint="eastAsia"/>
+        </w:rPr>
+        <w:t>通常情况下,</w:t>
+      </w:r>
+      <w:r>
+        <w:t xml:space="preserve"> </w:t>
+      </w:r>
+      <w:r>
+        <w:rPr>
+          <w:rFonts w:hint="eastAsia"/>
+        </w:rPr>
+        <w:t>通过对</w:t>
+      </w:r>
+      <m:oMath>
+        <m:r>
+          <w:rPr>
+            <w:rFonts w:ascii="Cambria Math" w:hAnsi="Cambria Math" w:hint="eastAsia"/>
+          </w:rPr>
+          <m:t>x</m:t>
+        </m:r>
+      </m:oMath>
+      <w:r>
+        <w:rPr>
+          <w:rFonts w:hint="eastAsia"/>
+        </w:rPr>
+        <w:t>进行仿射变换,</w:t>
+      </w:r>
+      <w:r>
+        <w:t xml:space="preserve"> </w:t>
+      </w:r>
+      <w:r>
+        <w:rPr>
+          <w:rFonts w:hint="eastAsia"/>
+        </w:rPr>
+        <w:t>可以使</w:t>
+      </w:r>
+      <m:oMath>
+        <m:r>
+          <w:rPr>
+            <w:rFonts w:ascii="Cambria Math" w:hAnsi="Cambria Math"/>
+          </w:rPr>
+          <m:t>x</m:t>
+        </m:r>
+      </m:oMath>
+      <w:r>
+        <w:rPr>
+          <w:rFonts w:hint="eastAsia"/>
+        </w:rPr>
+        <w:t>落在单位向量区间里.</w:t>
+      </w:r>
+    </w:p>
+    <w:p>
+      <w:pPr>
+        <w:spacing w:before="156" w:after="156"/>
+        <w:rPr>
+          <w:rFonts w:hint="eastAsia"/>
+        </w:rPr>
+      </w:pPr>
+      <w:r>
+        <w:t>Example 2</w:t>
+      </w:r>
+      <w:r>
+        <w:rPr>
+          <w:rFonts w:hint="eastAsia"/>
+        </w:rPr>
+        <w:t>帮我们建立了Constrained</w:t>
+      </w:r>
+      <w:r>
+        <w:t xml:space="preserve"> </w:t>
+      </w:r>
+      <w:r>
+        <w:rPr>
+          <w:rFonts w:hint="eastAsia"/>
+        </w:rPr>
+        <w:t>Optimization的几何意义:</w:t>
+      </w:r>
+      <w:r>
+        <w:t xml:space="preserve"> </w:t>
+      </w:r>
+      <w:r>
+        <w:rPr>
+          <w:rFonts w:hint="eastAsia"/>
+        </w:rPr>
+        <w:t>找到一个空间曲线的极值.</w:t>
+      </w:r>
+    </w:p>
+    <w:p>
+      <w:pPr>
+        <w:spacing w:before="156" w:after="156"/>
+        <w:jc w:val="center"/>
+      </w:pPr>
+      <w:r>
+        <w:rPr>
+          <w:noProof/>
+        </w:rPr>
+        <w:lastRenderedPageBreak/>
+        <w:drawing>
+          <wp:inline distT="0" distB="0" distL="0" distR="0" wp14:anchorId="6F9C4B4F" wp14:editId="1F79EF3D">
+            <wp:extent cx="5274310" cy="3880485"/>
+            <wp:effectExtent l="0" t="0" r="2540" b="5715"/>
+            <wp:docPr id="5" name="图片 5"/>
+            <wp:cNvGraphicFramePr>
+              <a:graphicFrameLocks xmlns:a="http://schemas.openxmlformats.org/drawingml/2006/main" noChangeAspect="1"/>
+            </wp:cNvGraphicFramePr>
+            <a:graphic xmlns:a="http://schemas.openxmlformats.org/drawingml/2006/main">
+              <a:graphicData uri="http://schemas.openxmlformats.org/drawingml/2006/picture">
+                <pic:pic xmlns:pic="http://schemas.openxmlformats.org/drawingml/2006/picture">
+                  <pic:nvPicPr>
+                    <pic:cNvPr id="1" name=""/>
+                    <pic:cNvPicPr/>
+                  </pic:nvPicPr>
+                  <pic:blipFill>
+                    <a:blip r:embed="rId10"/>
+                    <a:stretch>
+                      <a:fillRect/>
+                    </a:stretch>
+                  </pic:blipFill>
+                  <pic:spPr>
+                    <a:xfrm>
+                      <a:off x="0" y="0"/>
+                      <a:ext cx="5274310" cy="3880485"/>
+                    </a:xfrm>
+                    <a:prstGeom prst="rect">
+                      <a:avLst/>
+                    </a:prstGeom>
+                  </pic:spPr>
+                </pic:pic>
+              </a:graphicData>
+            </a:graphic>
+          </wp:inline>
+        </w:drawing>
+      </w:r>
+      <w:bookmarkStart w:id="0" w:name="_GoBack"/>
+      <w:bookmarkEnd w:id="0"/>
+    </w:p>
+    <w:p>
+      <w:pPr>
+        <w:spacing w:before="156" w:after="156"/>
+      </w:pPr>
+      <w:r>
+        <w:rPr>
+          <w:rFonts w:hint="eastAsia"/>
+        </w:rPr>
+        <w:t>当</w:t>
+      </w:r>
+      <m:oMath>
+        <m:r>
+          <w:rPr>
+            <w:rFonts w:ascii="Cambria Math" w:hAnsi="Cambria Math"/>
+          </w:rPr>
+          <m:t>x</m:t>
+        </m:r>
+      </m:oMath>
+      <w:r>
+        <w:rPr>
+          <w:rFonts w:hint="eastAsia"/>
+        </w:rPr>
+        <w:t>为单位向量时,</w:t>
+      </w:r>
+      <w:r>
+        <w:t xml:space="preserve"> </w:t>
+      </w:r>
+      <w:r>
+        <w:rPr>
+          <w:rFonts w:hint="eastAsia"/>
+        </w:rPr>
+        <w:t>最优化问题满足如下定理</w:t>
+      </w:r>
+    </w:p>
+    <w:p>
+      <w:pPr>
+        <w:spacing w:before="156" w:after="156"/>
+        <w:rPr>
+          <w:rFonts w:hint="eastAsia"/>
+        </w:rPr>
+      </w:pPr>
+      <w:r>
+        <w:rPr>
+          <w:b/>
+          <w:color w:val="00B050"/>
+        </w:rPr>
+        <w:t>THEOREM 6.</w:t>
+      </w:r>
+      <w:r>
+        <w:t xml:space="preserve"> Optimization of </w:t>
+      </w:r>
+      <m:oMath>
+        <m:r>
+          <w:rPr>
+            <w:rFonts w:ascii="Cambria Math" w:hAnsi="Cambria Math"/>
+          </w:rPr>
+          <m:t>Q</m:t>
+        </m:r>
+        <m:d>
+          <m:dPr>
+            <m:ctrlPr>
+              <w:rPr>
+                <w:rFonts w:ascii="Cambria Math" w:hAnsi="Cambria Math"/>
+                <w:i/>
+              </w:rPr>
+            </m:ctrlPr>
+          </m:dPr>
+          <m:e>
+            <m:r>
+              <w:rPr>
+                <w:rFonts w:ascii="Cambria Math" w:hAnsi="Cambria Math"/>
+              </w:rPr>
+              <m:t>x</m:t>
+            </m:r>
+          </m:e>
+        </m:d>
+      </m:oMath>
+      <w:r>
+        <w:rPr>
+          <w:rFonts w:hint="eastAsia"/>
+        </w:rPr>
+        <w:t xml:space="preserve"> where </w:t>
+      </w:r>
+      <m:oMath>
+        <m:r>
+          <w:rPr>
+            <w:rFonts w:ascii="Cambria Math" w:hAnsi="Cambria Math" w:hint="eastAsia"/>
+          </w:rPr>
+          <m:t>x</m:t>
+        </m:r>
+      </m:oMath>
+      <w:r>
+        <w:rPr>
+          <w:rFonts w:hint="eastAsia"/>
+        </w:rPr>
+        <w:t xml:space="preserve"> is any </w:t>
+      </w:r>
+      <w:r>
+        <w:t xml:space="preserve">unit </w:t>
+      </w:r>
+      <w:r>
+        <w:rPr>
+          <w:rFonts w:hint="eastAsia"/>
+        </w:rPr>
+        <w:t xml:space="preserve">vector in </w:t>
+      </w:r>
+      <m:oMath>
+        <m:sSup>
+          <m:sSupPr>
+            <m:ctrlPr>
+              <w:rPr>
+                <w:rFonts w:ascii="Cambria Math" w:hAnsi="Cambria Math"/>
+                <w:i/>
+              </w:rPr>
+            </m:ctrlPr>
+          </m:sSupPr>
+          <m:e>
+            <m:r>
+              <m:rPr>
+                <m:scr m:val="double-struck"/>
+              </m:rPr>
+              <w:rPr>
+                <w:rFonts w:ascii="Cambria Math" w:hAnsi="Cambria Math"/>
+              </w:rPr>
+              <m:t>R</m:t>
+            </m:r>
+          </m:e>
+          <m:sup>
+            <m:r>
+              <w:rPr>
+                <w:rFonts w:ascii="Cambria Math" w:hAnsi="Cambria Math"/>
+              </w:rPr>
+              <m:t>n</m:t>
+            </m:r>
+          </m:sup>
+        </m:sSup>
+      </m:oMath>
+      <w:r>
+        <w:rPr>
+          <w:rFonts w:hint="eastAsia"/>
+        </w:rPr>
+        <w:t>.</w:t>
+      </w:r>
+    </w:p>
+    <w:p>
+      <w:pPr>
+        <w:spacing w:before="156" w:after="156"/>
+      </w:pPr>
+      <w:r>
+        <w:rPr>
+          <w:rFonts w:hint="eastAsia"/>
+        </w:rPr>
+        <w:t xml:space="preserve">Let </w:t>
+      </w:r>
+      <m:oMath>
+        <m:r>
+          <w:rPr>
+            <w:rFonts w:ascii="Cambria Math" w:hAnsi="Cambria Math"/>
+          </w:rPr>
+          <m:t>A</m:t>
+        </m:r>
+      </m:oMath>
+      <w:r>
+        <w:rPr>
+          <w:rFonts w:hint="eastAsia"/>
+        </w:rPr>
+        <w:t xml:space="preserve"> be a </w:t>
+      </w:r>
+      <w:r>
+        <w:t xml:space="preserve">symmetric matrix, and let </w:t>
+      </w:r>
+    </w:p>
+    <w:p>
+      <w:pPr>
+        <w:spacing w:before="156" w:after="156"/>
+        <w:jc w:val="center"/>
+        <w:rPr>
+          <w:rFonts w:hint="eastAsia"/>
+        </w:rPr>
+      </w:pPr>
+      <m:oMath>
+        <m:r>
+          <w:rPr>
+            <w:rFonts w:ascii="Cambria Math" w:hAnsi="Cambria Math"/>
+          </w:rPr>
+          <m:t>m≔</m:t>
+        </m:r>
+        <m:r>
+          <m:rPr>
+            <m:nor/>
+          </m:rPr>
+          <w:rPr>
+            <w:rFonts w:ascii="Cambria Math" w:hAnsi="Cambria Math"/>
+          </w:rPr>
+          <m:t>min</m:t>
+        </m:r>
+        <m:d>
+          <m:dPr>
+            <m:begChr m:val="{"/>
+            <m:endChr m:val="}"/>
+            <m:ctrlPr>
+              <w:rPr>
+                <w:rFonts w:ascii="Cambria Math" w:hAnsi="Cambria Math"/>
+                <w:i/>
+              </w:rPr>
+            </m:ctrlPr>
+          </m:dPr>
+          <m:e>
+            <m:sSup>
+              <m:sSupPr>
+                <m:ctrlPr>
+                  <w:rPr>
+                    <w:rFonts w:ascii="Cambria Math" w:hAnsi="Cambria Math"/>
+                    <w:i/>
+                  </w:rPr>
+                </m:ctrlPr>
+              </m:sSupPr>
+              <m:e>
+                <m:r>
+                  <w:rPr>
+                    <w:rFonts w:ascii="Cambria Math" w:hAnsi="Cambria Math"/>
+                  </w:rPr>
+                  <m:t>x</m:t>
+                </m:r>
+              </m:e>
+              <m:sup>
+                <m:r>
+                  <w:rPr>
+                    <w:rFonts w:ascii="Cambria Math" w:hAnsi="Cambria Math"/>
+                  </w:rPr>
+                  <m:t>T</m:t>
+                </m:r>
+              </m:sup>
+            </m:sSup>
+            <m:r>
+              <w:rPr>
+                <w:rFonts w:ascii="Cambria Math" w:hAnsi="Cambria Math"/>
+              </w:rPr>
+              <m:t>Ax :</m:t>
+            </m:r>
+            <m:sSup>
+              <m:sSupPr>
+                <m:ctrlPr>
+                  <w:rPr>
+                    <w:rFonts w:ascii="Cambria Math" w:hAnsi="Cambria Math"/>
+                    <w:i/>
+                  </w:rPr>
+                </m:ctrlPr>
+              </m:sSupPr>
+              <m:e>
+                <m:r>
+                  <w:rPr>
+                    <w:rFonts w:ascii="Cambria Math" w:hAnsi="Cambria Math"/>
+                  </w:rPr>
+                  <m:t>x</m:t>
+                </m:r>
+              </m:e>
+              <m:sup>
+                <m:r>
+                  <w:rPr>
+                    <w:rFonts w:ascii="Cambria Math" w:hAnsi="Cambria Math"/>
+                  </w:rPr>
+                  <m:t>T</m:t>
+                </m:r>
+              </m:sup>
+            </m:sSup>
+            <m:r>
+              <w:rPr>
+                <w:rFonts w:ascii="Cambria Math" w:hAnsi="Cambria Math"/>
+              </w:rPr>
+              <m:t>x=1</m:t>
+            </m:r>
+          </m:e>
+        </m:d>
+      </m:oMath>
+      <w:r>
+        <w:rPr>
+          <w:rFonts w:hint="eastAsia"/>
+        </w:rPr>
+        <w:t xml:space="preserve"> and </w:t>
+      </w:r>
+      <m:oMath>
+        <m:r>
+          <w:rPr>
+            <w:rFonts w:ascii="Cambria Math" w:hAnsi="Cambria Math"/>
+          </w:rPr>
+          <m:t>M≔</m:t>
+        </m:r>
+        <m:r>
+          <m:rPr>
+            <m:nor/>
+          </m:rPr>
+          <w:rPr>
+            <w:rFonts w:ascii="Cambria Math" w:hAnsi="Cambria Math"/>
+          </w:rPr>
+          <m:t>max</m:t>
+        </m:r>
+        <m:d>
+          <m:dPr>
+            <m:begChr m:val="{"/>
+            <m:endChr m:val="}"/>
+            <m:ctrlPr>
+              <w:rPr>
+                <w:rFonts w:ascii="Cambria Math" w:hAnsi="Cambria Math"/>
+                <w:i/>
+              </w:rPr>
+            </m:ctrlPr>
+          </m:dPr>
+          <m:e>
+            <m:sSup>
+              <m:sSupPr>
+                <m:ctrlPr>
+                  <w:rPr>
+                    <w:rFonts w:ascii="Cambria Math" w:hAnsi="Cambria Math"/>
+                    <w:i/>
+                  </w:rPr>
+                </m:ctrlPr>
+              </m:sSupPr>
+              <m:e>
+                <m:r>
+                  <w:rPr>
+                    <w:rFonts w:ascii="Cambria Math" w:hAnsi="Cambria Math"/>
+                  </w:rPr>
+                  <m:t>x</m:t>
+                </m:r>
+              </m:e>
+              <m:sup>
+                <m:r>
+                  <w:rPr>
+                    <w:rFonts w:ascii="Cambria Math" w:hAnsi="Cambria Math"/>
+                  </w:rPr>
+                  <m:t>T</m:t>
+                </m:r>
+              </m:sup>
+            </m:sSup>
+            <m:r>
+              <w:rPr>
+                <w:rFonts w:ascii="Cambria Math" w:hAnsi="Cambria Math"/>
+              </w:rPr>
+              <m:t>Ax :</m:t>
+            </m:r>
+            <m:sSup>
+              <m:sSupPr>
+                <m:ctrlPr>
+                  <w:rPr>
+                    <w:rFonts w:ascii="Cambria Math" w:hAnsi="Cambria Math"/>
+                    <w:i/>
+                  </w:rPr>
+                </m:ctrlPr>
+              </m:sSupPr>
+              <m:e>
+                <m:r>
+                  <w:rPr>
+                    <w:rFonts w:ascii="Cambria Math" w:hAnsi="Cambria Math"/>
+                  </w:rPr>
+                  <m:t>x</m:t>
+                </m:r>
+              </m:e>
+              <m:sup>
+                <m:r>
+                  <w:rPr>
+                    <w:rFonts w:ascii="Cambria Math" w:hAnsi="Cambria Math"/>
+                  </w:rPr>
+                  <m:t>T</m:t>
+                </m:r>
+              </m:sup>
+            </m:sSup>
+            <m:r>
+              <w:rPr>
+                <w:rFonts w:ascii="Cambria Math" w:hAnsi="Cambria Math"/>
+              </w:rPr>
+              <m:t>x=1</m:t>
+            </m:r>
+          </m:e>
+        </m:d>
+      </m:oMath>
+      <w:r>
+        <w:rPr>
+          <w:rFonts w:hint="eastAsia"/>
+        </w:rPr>
+        <w:t>.</w:t>
+      </w:r>
+    </w:p>
+    <w:p>
+      <w:pPr>
+        <w:spacing w:before="156" w:after="156"/>
+        <w:rPr>
+          <w:rFonts w:hint="eastAsia"/>
+        </w:rPr>
+      </w:pPr>
+      <w:r>
+        <w:rPr>
+          <w:rFonts w:hint="eastAsia"/>
+        </w:rPr>
+        <w:t xml:space="preserve">Then </w:t>
+      </w:r>
+      <m:oMath>
+        <m:r>
+          <w:rPr>
+            <w:rFonts w:ascii="Cambria Math" w:hAnsi="Cambria Math"/>
+          </w:rPr>
+          <m:t>M</m:t>
+        </m:r>
+      </m:oMath>
+      <w:r>
+        <w:rPr>
+          <w:rFonts w:hint="eastAsia"/>
+        </w:rPr>
+        <w:t xml:space="preserve"> is the greatest eigenvalue of </w:t>
+      </w:r>
+      <m:oMath>
+        <m:r>
+          <w:rPr>
+            <w:rFonts w:ascii="Cambria Math" w:hAnsi="Cambria Math"/>
+          </w:rPr>
+          <m:t>A</m:t>
+        </m:r>
+      </m:oMath>
+      <w:r>
+        <w:rPr>
+          <w:rFonts w:hint="eastAsia"/>
+        </w:rPr>
+        <w:t xml:space="preserve"> and </w:t>
+      </w:r>
+      <m:oMath>
+        <m:r>
+          <w:rPr>
+            <w:rFonts w:ascii="Cambria Math" w:hAnsi="Cambria Math"/>
+          </w:rPr>
+          <m:t>m</m:t>
+        </m:r>
+      </m:oMath>
+      <w:r>
+        <w:rPr>
+          <w:rFonts w:hint="eastAsia"/>
+        </w:rPr>
+        <w:t xml:space="preserve"> is the least eigenvalue of </w:t>
+      </w:r>
+      <m:oMath>
+        <m:r>
+          <w:rPr>
+            <w:rFonts w:ascii="Cambria Math" w:hAnsi="Cambria Math"/>
+          </w:rPr>
+          <m:t>A</m:t>
+        </m:r>
+      </m:oMath>
+      <w:r>
+        <w:t xml:space="preserve">. The extreme value is yield when </w:t>
+      </w:r>
+      <m:oMath>
+        <m:r>
+          <w:rPr>
+            <w:rFonts w:ascii="Cambria Math" w:hAnsi="Cambria Math"/>
+          </w:rPr>
+          <m:t>x</m:t>
+        </m:r>
+      </m:oMath>
+      <w:r>
+        <w:rPr>
+          <w:rFonts w:hint="eastAsia"/>
+        </w:rPr>
+        <w:t xml:space="preserve"> equals to the corresponding eigenvalue.</w:t>
+      </w:r>
+    </w:p>
+    <w:p>
+      <w:pPr>
+        <w:spacing w:before="156" w:after="156"/>
+      </w:pPr>
+      <w:r>
+        <w:rPr>
+          <w:rFonts w:hint="eastAsia"/>
+        </w:rPr>
+        <w:t>证明:</w:t>
+      </w:r>
+      <w:r>
+        <w:t xml:space="preserve"> </w:t>
+      </w:r>
+      <w:r>
+        <w:rPr>
+          <w:rFonts w:hint="eastAsia"/>
+        </w:rPr>
+        <w:t>精髓在于构造不等式.</w:t>
+      </w:r>
+    </w:p>
+    <w:p>
+      <w:pPr>
+        <w:spacing w:before="156" w:after="156"/>
+      </w:pPr>
+      <w:r>
+        <w:rPr>
+          <w:rFonts w:hint="eastAsia"/>
+        </w:rPr>
+        <w:t>首先令</w:t>
+      </w:r>
+      <m:oMath>
+        <m:r>
+          <w:rPr>
+            <w:rFonts w:ascii="Cambria Math" w:hAnsi="Cambria Math"/>
+          </w:rPr>
+          <m:t>A=PD</m:t>
+        </m:r>
+        <m:sSup>
+          <m:sSupPr>
+            <m:ctrlPr>
+              <w:rPr>
+                <w:rFonts w:ascii="Cambria Math" w:hAnsi="Cambria Math"/>
+                <w:i/>
+              </w:rPr>
+            </m:ctrlPr>
+          </m:sSupPr>
+          <m:e>
+            <m:r>
+              <w:rPr>
+                <w:rFonts w:ascii="Cambria Math" w:hAnsi="Cambria Math"/>
+              </w:rPr>
+              <m:t>P</m:t>
+            </m:r>
+          </m:e>
+          <m:sup>
+            <m:r>
+              <w:rPr>
+                <w:rFonts w:ascii="Cambria Math" w:hAnsi="Cambria Math"/>
+              </w:rPr>
+              <m:t>-1</m:t>
+            </m:r>
+          </m:sup>
+        </m:sSup>
+      </m:oMath>
+      <w:r>
+        <w:rPr>
+          <w:rFonts w:hint="eastAsia"/>
+        </w:rPr>
+        <w:t>.</w:t>
+      </w:r>
+      <w:r>
+        <w:t xml:space="preserve"> </w:t>
+      </w:r>
+      <w:r>
+        <w:rPr>
+          <w:rFonts w:hint="eastAsia"/>
+        </w:rPr>
+        <w:t>为了</w:t>
+      </w:r>
+      <w:proofErr w:type="gramStart"/>
+      <w:r>
+        <w:rPr>
+          <w:rFonts w:hint="eastAsia"/>
+        </w:rPr>
+        <w:t>方便表示</w:t>
+      </w:r>
+      <w:proofErr w:type="gramEnd"/>
+      <w:r>
+        <w:rPr>
+          <w:rFonts w:hint="eastAsia"/>
+        </w:rPr>
+        <w:t>,</w:t>
+      </w:r>
+      <w:r>
+        <w:t xml:space="preserve"> </w:t>
+      </w:r>
+      <w:r>
+        <w:rPr>
+          <w:rFonts w:hint="eastAsia"/>
+        </w:rPr>
+        <w:t>令</w:t>
+      </w:r>
+      <m:oMath>
+        <m:r>
+          <w:rPr>
+            <w:rFonts w:ascii="Cambria Math" w:hAnsi="Cambria Math"/>
+          </w:rPr>
+          <m:t>A</m:t>
+        </m:r>
+      </m:oMath>
+      <w:r>
+        <w:rPr>
+          <w:rFonts w:hint="eastAsia"/>
+        </w:rPr>
+        <w:t>的特征值降序排列.</w:t>
+      </w:r>
+      <w:r>
+        <w:t xml:space="preserve"> </w:t>
+      </w:r>
+      <w:r>
+        <w:rPr>
+          <w:rFonts w:hint="eastAsia"/>
+        </w:rPr>
+        <w:t>令</w:t>
+      </w:r>
+      <m:oMath>
+        <m:r>
+          <w:rPr>
+            <w:rFonts w:ascii="Cambria Math" w:hAnsi="Cambria Math"/>
+          </w:rPr>
+          <m:t>y</m:t>
+        </m:r>
+      </m:oMath>
+      <w:r>
+        <w:rPr>
+          <w:rFonts w:hint="eastAsia"/>
+        </w:rPr>
+        <w:t>为</w:t>
+      </w:r>
+      <m:oMath>
+        <m:sSup>
+          <m:sSupPr>
+            <m:ctrlPr>
+              <w:rPr>
+                <w:rFonts w:ascii="Cambria Math" w:hAnsi="Cambria Math"/>
+                <w:i/>
+              </w:rPr>
+            </m:ctrlPr>
+          </m:sSupPr>
+          <m:e>
+            <m:r>
+              <m:rPr>
+                <m:scr m:val="double-struck"/>
+                <m:sty m:val="p"/>
+              </m:rPr>
+              <w:rPr>
+                <w:rFonts w:ascii="Cambria Math" w:hAnsi="Cambria Math"/>
+              </w:rPr>
+              <m:t>R</m:t>
+            </m:r>
+            <m:ctrlPr>
+              <w:rPr>
+                <w:rFonts w:ascii="Cambria Math" w:hAnsi="Cambria Math"/>
+              </w:rPr>
+            </m:ctrlPr>
+          </m:e>
+          <m:sup>
+            <m:r>
+              <w:rPr>
+                <w:rFonts w:ascii="Cambria Math" w:hAnsi="Cambria Math"/>
+              </w:rPr>
+              <m:t>n</m:t>
+            </m:r>
+          </m:sup>
+        </m:sSup>
+      </m:oMath>
+      <w:r>
+        <w:rPr>
+          <w:rFonts w:hint="eastAsia"/>
+        </w:rPr>
+        <w:t>中的单位向量.</w:t>
+      </w:r>
+      <w:r>
+        <w:t xml:space="preserve"> </w:t>
+      </w:r>
+      <w:r>
+        <w:rPr>
+          <w:rFonts w:hint="eastAsia"/>
+        </w:rPr>
+        <w:t>则</w:t>
+      </w:r>
+    </w:p>
+    <w:p>
+      <w:pPr>
+        <w:spacing w:before="156" w:after="156"/>
+      </w:pPr>
+      <m:oMathPara>
+        <m:oMath>
+          <m:sSup>
+            <m:sSupPr>
+              <m:ctrlPr>
+                <w:rPr>
+                  <w:rFonts w:ascii="Cambria Math" w:hAnsi="Cambria Math"/>
+                  <w:i/>
+                </w:rPr>
+              </m:ctrlPr>
+            </m:sSupPr>
+            <m:e>
+              <m:r>
+                <w:rPr>
+                  <w:rFonts w:ascii="Cambria Math" w:hAnsi="Cambria Math"/>
+                </w:rPr>
+                <m:t>y</m:t>
+              </m:r>
+            </m:e>
+            <m:sup>
+              <m:r>
+                <w:rPr>
+                  <w:rFonts w:ascii="Cambria Math" w:hAnsi="Cambria Math"/>
+                </w:rPr>
+                <m:t>T</m:t>
+              </m:r>
+            </m:sup>
+          </m:sSup>
+          <m:r>
+            <w:rPr>
+              <w:rFonts w:ascii="Cambria Math" w:hAnsi="Cambria Math"/>
+            </w:rPr>
+            <m:t>Dy=</m:t>
+          </m:r>
+          <m:nary>
+            <m:naryPr>
+              <m:chr m:val="∑"/>
+              <m:limLoc m:val="undOvr"/>
+              <m:ctrlPr>
+                <w:rPr>
+                  <w:rFonts w:ascii="Cambria Math" w:hAnsi="Cambria Math"/>
+                  <w:i/>
+                </w:rPr>
+              </m:ctrlPr>
+            </m:naryPr>
+            <m:sub>
+              <m:r>
+                <w:rPr>
+                  <w:rFonts w:ascii="Cambria Math" w:hAnsi="Cambria Math"/>
+                </w:rPr>
+                <m:t>i=1</m:t>
+              </m:r>
+            </m:sub>
+            <m:sup>
+              <m:r>
+                <w:rPr>
+                  <w:rFonts w:ascii="Cambria Math" w:hAnsi="Cambria Math"/>
+                </w:rPr>
+                <m:t>n</m:t>
+              </m:r>
+            </m:sup>
+            <m:e>
+              <m:sSub>
+                <m:sSubPr>
+                  <m:ctrlPr>
+                    <w:rPr>
+                      <w:rFonts w:ascii="Cambria Math" w:hAnsi="Cambria Math"/>
+                      <w:i/>
+                    </w:rPr>
+                  </m:ctrlPr>
+                </m:sSubPr>
+                <m:e>
+                  <m:r>
+                    <w:rPr>
+                      <w:rFonts w:ascii="Cambria Math" w:hAnsi="Cambria Math"/>
+                    </w:rPr>
+                    <m:t>λ</m:t>
+                  </m:r>
+                </m:e>
+                <m:sub>
+                  <m:r>
+                    <w:rPr>
+                      <w:rFonts w:ascii="Cambria Math" w:hAnsi="Cambria Math"/>
+                    </w:rPr>
+                    <m:t>i</m:t>
+                  </m:r>
+                </m:sub>
+              </m:sSub>
+              <m:sSubSup>
+                <m:sSubSupPr>
+                  <m:ctrlPr>
+                    <w:rPr>
+                      <w:rFonts w:ascii="Cambria Math" w:hAnsi="Cambria Math"/>
+                      <w:i/>
+                    </w:rPr>
+                  </m:ctrlPr>
+                </m:sSubSupPr>
+                <m:e>
+                  <m:r>
+                    <w:rPr>
+                      <w:rFonts w:ascii="Cambria Math" w:hAnsi="Cambria Math"/>
+                    </w:rPr>
+                    <m:t>y</m:t>
+                  </m:r>
+                </m:e>
+                <m:sub>
+                  <m:r>
+                    <w:rPr>
+                      <w:rFonts w:ascii="Cambria Math" w:hAnsi="Cambria Math"/>
+                    </w:rPr>
+                    <m:t>i</m:t>
+                  </m:r>
+                </m:sub>
+                <m:sup>
+                  <m:r>
+                    <w:rPr>
+                      <w:rFonts w:ascii="Cambria Math" w:hAnsi="Cambria Math"/>
+                    </w:rPr>
+                    <m:t>2</m:t>
+                  </m:r>
+                </m:sup>
+              </m:sSubSup>
+            </m:e>
+          </m:nary>
+          <m:r>
+            <w:rPr>
+              <w:rFonts w:ascii="Cambria Math" w:hAnsi="Cambria Math"/>
+            </w:rPr>
+            <m:t>≤</m:t>
+          </m:r>
+          <m:sSub>
+            <m:sSubPr>
+              <m:ctrlPr>
+                <w:rPr>
+                  <w:rFonts w:ascii="Cambria Math" w:hAnsi="Cambria Math"/>
+                  <w:i/>
+                </w:rPr>
+              </m:ctrlPr>
+            </m:sSubPr>
+            <m:e>
+              <m:r>
+                <w:rPr>
+                  <w:rFonts w:ascii="Cambria Math" w:hAnsi="Cambria Math"/>
+                </w:rPr>
+                <m:t>λ</m:t>
+              </m:r>
+            </m:e>
+            <m:sub>
+              <m:r>
+                <w:rPr>
+                  <w:rFonts w:ascii="Cambria Math" w:hAnsi="Cambria Math"/>
+                </w:rPr>
+                <m:t>1</m:t>
+              </m:r>
+            </m:sub>
+          </m:sSub>
+          <m:nary>
+            <m:naryPr>
+              <m:chr m:val="∑"/>
+              <m:limLoc m:val="undOvr"/>
+              <m:ctrlPr>
+                <w:rPr>
+                  <w:rFonts w:ascii="Cambria Math" w:hAnsi="Cambria Math"/>
+                  <w:i/>
+                </w:rPr>
+              </m:ctrlPr>
+            </m:naryPr>
+            <m:sub>
+              <m:r>
+                <w:rPr>
+                  <w:rFonts w:ascii="Cambria Math" w:hAnsi="Cambria Math"/>
+                </w:rPr>
+                <m:t>i=1</m:t>
+              </m:r>
+            </m:sub>
+            <m:sup>
+              <m:r>
+                <w:rPr>
+                  <w:rFonts w:ascii="Cambria Math" w:hAnsi="Cambria Math"/>
+                </w:rPr>
+                <m:t>n</m:t>
+              </m:r>
+            </m:sup>
+            <m:e>
+              <m:sSubSup>
+                <m:sSubSupPr>
+                  <m:ctrlPr>
+                    <w:rPr>
+                      <w:rFonts w:ascii="Cambria Math" w:hAnsi="Cambria Math"/>
+                      <w:i/>
+                    </w:rPr>
+                  </m:ctrlPr>
+                </m:sSubSupPr>
+                <m:e>
+                  <m:r>
+                    <w:rPr>
+                      <w:rFonts w:ascii="Cambria Math" w:hAnsi="Cambria Math"/>
+                    </w:rPr>
+                    <m:t>y</m:t>
+                  </m:r>
+                </m:e>
+                <m:sub>
+                  <m:r>
+                    <w:rPr>
+                      <w:rFonts w:ascii="Cambria Math" w:hAnsi="Cambria Math"/>
+                    </w:rPr>
+                    <m:t>i</m:t>
+                  </m:r>
+                </m:sub>
+                <m:sup>
+                  <m:r>
+                    <w:rPr>
+                      <w:rFonts w:ascii="Cambria Math" w:hAnsi="Cambria Math"/>
+                    </w:rPr>
+                    <m:t>2</m:t>
+                  </m:r>
+                </m:sup>
+              </m:sSubSup>
+            </m:e>
+          </m:nary>
+          <m:r>
+            <w:rPr>
+              <w:rFonts w:ascii="Cambria Math" w:hAnsi="Cambria Math"/>
+            </w:rPr>
+            <m:t xml:space="preserve">= </m:t>
+          </m:r>
+          <m:sSub>
+            <m:sSubPr>
+              <m:ctrlPr>
+                <w:rPr>
+                  <w:rFonts w:ascii="Cambria Math" w:hAnsi="Cambria Math"/>
+                  <w:i/>
+                </w:rPr>
+              </m:ctrlPr>
+            </m:sSubPr>
+            <m:e>
+              <m:r>
+                <w:rPr>
+                  <w:rFonts w:ascii="Cambria Math" w:hAnsi="Cambria Math"/>
+                </w:rPr>
+                <m:t>λ</m:t>
+              </m:r>
+            </m:e>
+            <m:sub>
+              <m:r>
+                <w:rPr>
+                  <w:rFonts w:ascii="Cambria Math" w:hAnsi="Cambria Math"/>
+                </w:rPr>
+                <m:t>1</m:t>
+              </m:r>
+            </m:sub>
+          </m:sSub>
+        </m:oMath>
+      </m:oMathPara>
+    </w:p>
+    <w:p>
+      <w:pPr>
+        <w:spacing w:before="156" w:after="156"/>
+      </w:pPr>
+      <w:r>
+        <w:rPr>
+          <w:rFonts w:hint="eastAsia"/>
+        </w:rPr>
+        <w:t>类似地,</w:t>
+      </w:r>
+      <w:r>
+        <w:t xml:space="preserve"> </w:t>
+      </w:r>
+    </w:p>
+    <w:p>
+      <w:pPr>
+        <w:spacing w:before="156" w:after="156"/>
+      </w:pPr>
+      <m:oMathPara>
+        <m:oMath>
+          <m:sSup>
+            <m:sSupPr>
+              <m:ctrlPr>
+                <w:rPr>
+                  <w:rFonts w:ascii="Cambria Math" w:hAnsi="Cambria Math"/>
+                  <w:i/>
+                </w:rPr>
+              </m:ctrlPr>
+            </m:sSupPr>
+            <m:e>
+              <m:r>
+                <w:rPr>
+                  <w:rFonts w:ascii="Cambria Math" w:hAnsi="Cambria Math"/>
+                </w:rPr>
+                <m:t>y</m:t>
+              </m:r>
+            </m:e>
+            <m:sup>
+              <m:r>
+                <w:rPr>
+                  <w:rFonts w:ascii="Cambria Math" w:hAnsi="Cambria Math"/>
+                </w:rPr>
+                <m:t>T</m:t>
+              </m:r>
+            </m:sup>
+          </m:sSup>
+          <m:r>
+            <w:rPr>
+              <w:rFonts w:ascii="Cambria Math" w:hAnsi="Cambria Math"/>
+            </w:rPr>
+            <m:t>Dy=</m:t>
+          </m:r>
+          <m:nary>
+            <m:naryPr>
+              <m:chr m:val="∑"/>
+              <m:limLoc m:val="undOvr"/>
+              <m:ctrlPr>
+                <w:rPr>
+                  <w:rFonts w:ascii="Cambria Math" w:hAnsi="Cambria Math"/>
+                  <w:i/>
+                </w:rPr>
+              </m:ctrlPr>
+            </m:naryPr>
+            <m:sub>
+              <m:r>
+                <w:rPr>
+                  <w:rFonts w:ascii="Cambria Math" w:hAnsi="Cambria Math"/>
+                </w:rPr>
+                <m:t>i=1</m:t>
+              </m:r>
+            </m:sub>
+            <m:sup>
+              <m:r>
+                <w:rPr>
+                  <w:rFonts w:ascii="Cambria Math" w:hAnsi="Cambria Math"/>
+                </w:rPr>
+                <m:t>n</m:t>
+              </m:r>
+            </m:sup>
+            <m:e>
+              <m:sSub>
+                <m:sSubPr>
+                  <m:ctrlPr>
+                    <w:rPr>
+                      <w:rFonts w:ascii="Cambria Math" w:hAnsi="Cambria Math"/>
+                      <w:i/>
+                    </w:rPr>
+                  </m:ctrlPr>
+                </m:sSubPr>
+                <m:e>
+                  <m:r>
+                    <w:rPr>
+                      <w:rFonts w:ascii="Cambria Math" w:hAnsi="Cambria Math"/>
+                    </w:rPr>
+                    <m:t>λ</m:t>
+                  </m:r>
+                </m:e>
+                <m:sub>
+                  <m:r>
+                    <w:rPr>
+                      <w:rFonts w:ascii="Cambria Math" w:hAnsi="Cambria Math"/>
+                    </w:rPr>
+                    <m:t>i</m:t>
+                  </m:r>
+                </m:sub>
+              </m:sSub>
+              <m:sSubSup>
+                <m:sSubSupPr>
+                  <m:ctrlPr>
+                    <w:rPr>
+                      <w:rFonts w:ascii="Cambria Math" w:hAnsi="Cambria Math"/>
+                      <w:i/>
+                    </w:rPr>
+                  </m:ctrlPr>
+                </m:sSubSupPr>
+                <m:e>
+                  <m:r>
+                    <w:rPr>
+                      <w:rFonts w:ascii="Cambria Math" w:hAnsi="Cambria Math"/>
+                    </w:rPr>
+                    <m:t>y</m:t>
+                  </m:r>
+                </m:e>
+                <m:sub>
+                  <m:r>
+                    <w:rPr>
+                      <w:rFonts w:ascii="Cambria Math" w:hAnsi="Cambria Math"/>
+                    </w:rPr>
+                    <m:t>i</m:t>
+                  </m:r>
+                </m:sub>
+                <m:sup>
+                  <m:r>
+                    <w:rPr>
+                      <w:rFonts w:ascii="Cambria Math" w:hAnsi="Cambria Math"/>
+                    </w:rPr>
+                    <m:t>2</m:t>
+                  </m:r>
+                </m:sup>
+              </m:sSubSup>
+            </m:e>
+          </m:nary>
+          <m:r>
+            <w:rPr>
+              <w:rFonts w:ascii="Cambria Math" w:hAnsi="Cambria Math"/>
+            </w:rPr>
+            <m:t>≥</m:t>
+          </m:r>
+          <m:sSub>
+            <m:sSubPr>
+              <m:ctrlPr>
+                <w:rPr>
+                  <w:rFonts w:ascii="Cambria Math" w:hAnsi="Cambria Math"/>
+                  <w:i/>
+                </w:rPr>
+              </m:ctrlPr>
+            </m:sSubPr>
+            <m:e>
+              <m:r>
+                <w:rPr>
+                  <w:rFonts w:ascii="Cambria Math" w:hAnsi="Cambria Math"/>
+                </w:rPr>
+                <m:t>λ</m:t>
+              </m:r>
+            </m:e>
+            <m:sub>
+              <m:r>
+                <w:rPr>
+                  <w:rFonts w:ascii="Cambria Math" w:hAnsi="Cambria Math" w:hint="eastAsia"/>
+                </w:rPr>
+                <m:t>n</m:t>
+              </m:r>
+            </m:sub>
+          </m:sSub>
+          <m:nary>
+            <m:naryPr>
+              <m:chr m:val="∑"/>
+              <m:limLoc m:val="undOvr"/>
+              <m:ctrlPr>
+                <w:rPr>
+                  <w:rFonts w:ascii="Cambria Math" w:hAnsi="Cambria Math"/>
+                  <w:i/>
+                </w:rPr>
+              </m:ctrlPr>
+            </m:naryPr>
+            <m:sub>
+              <m:r>
+                <w:rPr>
+                  <w:rFonts w:ascii="Cambria Math" w:hAnsi="Cambria Math"/>
+                </w:rPr>
+                <m:t>i=1</m:t>
+              </m:r>
+            </m:sub>
+            <m:sup>
+              <m:r>
+                <w:rPr>
+                  <w:rFonts w:ascii="Cambria Math" w:hAnsi="Cambria Math"/>
+                </w:rPr>
+                <m:t>n</m:t>
+              </m:r>
+            </m:sup>
+            <m:e>
+              <m:sSubSup>
+                <m:sSubSupPr>
+                  <m:ctrlPr>
+                    <w:rPr>
+                      <w:rFonts w:ascii="Cambria Math" w:hAnsi="Cambria Math"/>
+                      <w:i/>
+                    </w:rPr>
+                  </m:ctrlPr>
+                </m:sSubSupPr>
+                <m:e>
+                  <m:r>
+                    <w:rPr>
+                      <w:rFonts w:ascii="Cambria Math" w:hAnsi="Cambria Math"/>
+                    </w:rPr>
+                    <m:t>y</m:t>
+                  </m:r>
+                </m:e>
+                <m:sub>
+                  <m:r>
+                    <w:rPr>
+                      <w:rFonts w:ascii="Cambria Math" w:hAnsi="Cambria Math"/>
+                    </w:rPr>
+                    <m:t>i</m:t>
+                  </m:r>
+                </m:sub>
+                <m:sup>
+                  <m:r>
+                    <w:rPr>
+                      <w:rFonts w:ascii="Cambria Math" w:hAnsi="Cambria Math"/>
+                    </w:rPr>
+                    <m:t>2</m:t>
+                  </m:r>
+                </m:sup>
+              </m:sSubSup>
+            </m:e>
+          </m:nary>
+          <m:r>
+            <w:rPr>
+              <w:rFonts w:ascii="Cambria Math" w:hAnsi="Cambria Math"/>
+            </w:rPr>
+            <m:t xml:space="preserve">= </m:t>
+          </m:r>
+          <m:sSub>
+            <m:sSubPr>
+              <m:ctrlPr>
+                <w:rPr>
+                  <w:rFonts w:ascii="Cambria Math" w:hAnsi="Cambria Math"/>
+                  <w:i/>
+                </w:rPr>
+              </m:ctrlPr>
+            </m:sSubPr>
+            <m:e>
+              <m:r>
+                <w:rPr>
+                  <w:rFonts w:ascii="Cambria Math" w:hAnsi="Cambria Math"/>
+                </w:rPr>
+                <m:t>λ</m:t>
+              </m:r>
+            </m:e>
+            <m:sub>
+              <m:r>
+                <w:rPr>
+                  <w:rFonts w:ascii="Cambria Math" w:hAnsi="Cambria Math"/>
+                </w:rPr>
+                <m:t>n</m:t>
+              </m:r>
+            </m:sub>
+          </m:sSub>
+        </m:oMath>
+      </m:oMathPara>
+    </w:p>
+    <w:p>
+      <w:pPr>
+        <w:spacing w:before="156" w:after="156"/>
+        <w:rPr>
+          <w:rFonts w:hint="eastAsia"/>
+          <w:b/>
+        </w:rPr>
+      </w:pPr>
     </w:p>
     <w:sectPr>
       <w:pgSz w:w="11906" w:h="16838"/>
@@ -7130,7 +8500,7 @@
 </file>
 
 <file path=customXml/itemProps1.xml><?xml version="1.0" encoding="utf-8"?>
-<ds:datastoreItem xmlns:ds="http://schemas.openxmlformats.org/officeDocument/2006/customXml" ds:itemID="{42BB645A-207A-4771-99B6-6776B7181CEA}">
+<ds:datastoreItem xmlns:ds="http://schemas.openxmlformats.org/officeDocument/2006/customXml" ds:itemID="{8F2EE7B8-D914-4FE3-BBAF-D308CD2E3D45}">
   <ds:schemaRefs>
     <ds:schemaRef ds:uri="http://schemas.openxmlformats.org/officeDocument/2006/bibliography"/>
   </ds:schemaRefs>

</xml_diff>